<commit_message>
Connected Report and Powerpoints with out clustering co efficient
</commit_message>
<xml_diff>
--- a/ComplexNetwork1/ImageAndDocuments/Report.docx
+++ b/ComplexNetwork1/ImageAndDocuments/Report.docx
@@ -325,120 +325,184 @@
           <w:rFonts w:asciiTheme="majorBidi" w:hAnsiTheme="majorBidi" w:cstheme="majorBidi"/>
           <w:lang w:val="en-US"/>
         </w:rPr>
-        <w:t xml:space="preserve"> Lots of facilities are prepared by the government b</w:t>
-      </w:r>
-      <w:r>
-        <w:rPr>
-          <w:rFonts w:asciiTheme="majorBidi" w:hAnsiTheme="majorBidi" w:cstheme="majorBidi"/>
-          <w:lang w:val="en-US"/>
-        </w:rPr>
-        <w:t xml:space="preserve">ased on the </w:t>
-      </w:r>
-      <w:r>
-        <w:rPr>
-          <w:rFonts w:asciiTheme="majorBidi" w:hAnsiTheme="majorBidi" w:cstheme="majorBidi"/>
-          <w:lang w:val="en-US"/>
-        </w:rPr>
-        <w:t>importance</w:t>
-      </w:r>
-      <w:r>
-        <w:rPr>
-          <w:rFonts w:asciiTheme="majorBidi" w:hAnsiTheme="majorBidi" w:cstheme="majorBidi"/>
-          <w:lang w:val="en-US"/>
+        <w:t xml:space="preserve"> Lots of facilities are prepared by the government based on the importance of each airport. The </w:t>
+      </w:r>
+      <w:r>
+        <w:rPr>
+          <w:rFonts w:asciiTheme="majorBidi" w:hAnsiTheme="majorBidi" w:cstheme="majorBidi"/>
+          <w:lang w:val="en-US"/>
+        </w:rPr>
+        <w:t>links</w:t>
+      </w:r>
+      <w:r>
+        <w:rPr>
+          <w:rFonts w:asciiTheme="majorBidi" w:hAnsiTheme="majorBidi" w:cstheme="majorBidi"/>
+          <w:lang w:val="en-US"/>
+        </w:rPr>
+        <w:t xml:space="preserve"> between airports </w:t>
+      </w:r>
+      <w:r>
+        <w:rPr>
+          <w:rFonts w:asciiTheme="majorBidi" w:hAnsiTheme="majorBidi" w:cstheme="majorBidi"/>
+          <w:lang w:val="en-US"/>
+        </w:rPr>
+        <w:t>are the main factor to calculate the importance of that airport</w:t>
+      </w:r>
+      <w:r>
+        <w:rPr>
+          <w:rFonts w:asciiTheme="majorBidi" w:hAnsiTheme="majorBidi" w:cstheme="majorBidi"/>
+          <w:lang w:val="en-US"/>
+        </w:rPr>
+        <w:t xml:space="preserve">. </w:t>
+      </w:r>
+      <w:r>
+        <w:rPr>
+          <w:rFonts w:asciiTheme="majorBidi" w:hAnsiTheme="majorBidi" w:cstheme="majorBidi"/>
+          <w:lang w:val="en-US"/>
+        </w:rPr>
+        <w:t xml:space="preserve">Therefore the relationship between countries can affect this importance. In this project, we will see the current structure of </w:t>
+      </w:r>
+      <w:r>
+        <w:rPr>
+          <w:rFonts w:asciiTheme="majorBidi" w:hAnsiTheme="majorBidi" w:cstheme="majorBidi"/>
+          <w:lang w:val="en-US"/>
+        </w:rPr>
+        <w:t xml:space="preserve">commercial </w:t>
+      </w:r>
+      <w:r>
+        <w:rPr>
+          <w:rFonts w:asciiTheme="majorBidi" w:hAnsiTheme="majorBidi" w:cstheme="majorBidi"/>
+          <w:lang w:val="en-US"/>
+        </w:rPr>
+        <w:t xml:space="preserve">airports in North America and calculate some </w:t>
+      </w:r>
+      <w:r>
+        <w:rPr>
+          <w:rFonts w:asciiTheme="majorBidi" w:hAnsiTheme="majorBidi" w:cstheme="majorBidi"/>
+          <w:lang w:val="en-US"/>
+        </w:rPr>
+        <w:t xml:space="preserve">complex network </w:t>
+      </w:r>
+      <w:r>
+        <w:rPr>
+          <w:rFonts w:asciiTheme="majorBidi" w:hAnsiTheme="majorBidi" w:cstheme="majorBidi"/>
+          <w:lang w:val="en-US"/>
+        </w:rPr>
+        <w:t xml:space="preserve">factors for each airports and then we </w:t>
+      </w:r>
+      <w:r>
+        <w:rPr>
+          <w:rFonts w:asciiTheme="majorBidi" w:hAnsiTheme="majorBidi" w:cstheme="majorBidi"/>
+          <w:lang w:val="en-US" w:bidi="fa-IR"/>
+        </w:rPr>
+        <w:t xml:space="preserve">will see what will happen if the </w:t>
+      </w:r>
+      <w:r>
+        <w:rPr>
+          <w:rFonts w:asciiTheme="majorBidi" w:hAnsiTheme="majorBidi" w:cstheme="majorBidi"/>
+          <w:lang w:val="en-US" w:bidi="fa-IR"/>
+        </w:rPr>
+        <w:t xml:space="preserve">commecrcial </w:t>
+      </w:r>
+      <w:r>
+        <w:rPr>
+          <w:rFonts w:asciiTheme="majorBidi" w:hAnsiTheme="majorBidi" w:cstheme="majorBidi"/>
+          <w:lang w:val="en-US" w:bidi="fa-IR"/>
+        </w:rPr>
+        <w:t>airport network will be disconnected between US and Canada.</w:t>
+      </w:r>
+    </w:p>
+    <w:p>
+      <w:pPr>
+        <w:rPr>
+          <w:rFonts w:asciiTheme="majorBidi" w:hAnsiTheme="majorBidi" w:cstheme="majorBidi"/>
+          <w:lang w:val="en-US" w:bidi="fa-IR"/>
+        </w:rPr>
+      </w:pPr>
+      <w:r>
+        <w:rPr>
+          <w:rFonts w:asciiTheme="majorBidi" w:hAnsiTheme="majorBidi" w:cstheme="majorBidi"/>
+          <w:lang w:val="en-US" w:bidi="fa-IR"/>
+        </w:rPr>
+        <w:t xml:space="preserve">In this project, we </w:t>
+      </w:r>
+      <w:r>
+        <w:rPr>
+          <w:rFonts w:asciiTheme="majorBidi" w:hAnsiTheme="majorBidi" w:cstheme="majorBidi"/>
+          <w:lang w:val="en-US" w:bidi="fa-IR"/>
+        </w:rPr>
+        <w:t>discovered</w:t>
+      </w:r>
+      <w:r>
+        <w:rPr>
+          <w:rFonts w:asciiTheme="majorBidi" w:hAnsiTheme="majorBidi" w:cstheme="majorBidi"/>
+          <w:lang w:val="en-US" w:bidi="fa-IR"/>
+        </w:rPr>
+        <w:t xml:space="preserve"> the graph model of US</w:t>
+      </w:r>
+      <w:r>
+        <w:rPr>
+          <w:rFonts w:asciiTheme="majorBidi" w:hAnsiTheme="majorBidi" w:cstheme="majorBidi"/>
+          <w:lang w:val="en-US" w:bidi="fa-IR"/>
         </w:rPr>
         <w:t xml:space="preserve"> </w:t>
       </w:r>
       <w:r>
         <w:rPr>
           <w:rFonts w:asciiTheme="majorBidi" w:hAnsiTheme="majorBidi" w:cstheme="majorBidi"/>
-          <w:lang w:val="en-US"/>
-        </w:rPr>
-        <w:t xml:space="preserve">of each airport. The </w:t>
-      </w:r>
-      <w:r>
-        <w:rPr>
-          <w:rFonts w:asciiTheme="majorBidi" w:hAnsiTheme="majorBidi" w:cstheme="majorBidi"/>
-          <w:lang w:val="en-US"/>
-        </w:rPr>
-        <w:t>links</w:t>
-      </w:r>
-      <w:r>
-        <w:rPr>
-          <w:rFonts w:asciiTheme="majorBidi" w:hAnsiTheme="majorBidi" w:cstheme="majorBidi"/>
-          <w:lang w:val="en-US"/>
-        </w:rPr>
-        <w:t xml:space="preserve"> between airports </w:t>
-      </w:r>
-      <w:r>
-        <w:rPr>
-          <w:rFonts w:asciiTheme="majorBidi" w:hAnsiTheme="majorBidi" w:cstheme="majorBidi"/>
-          <w:lang w:val="en-US"/>
-        </w:rPr>
-        <w:t>are the main factor to calculate the importance of that airport</w:t>
-      </w:r>
-      <w:r>
-        <w:rPr>
-          <w:rFonts w:asciiTheme="majorBidi" w:hAnsiTheme="majorBidi" w:cstheme="majorBidi"/>
-          <w:lang w:val="en-US"/>
-        </w:rPr>
-        <w:t xml:space="preserve">. </w:t>
-      </w:r>
-      <w:r>
-        <w:rPr>
-          <w:rFonts w:asciiTheme="majorBidi" w:hAnsiTheme="majorBidi" w:cstheme="majorBidi"/>
-          <w:lang w:val="en-US"/>
-        </w:rPr>
-        <w:t xml:space="preserve">Therefore the relationship between countries can affect this importance. In this project, we will see the current structure of airports in North America and calculate some </w:t>
-      </w:r>
-      <w:r>
-        <w:rPr>
-          <w:rFonts w:asciiTheme="majorBidi" w:hAnsiTheme="majorBidi" w:cstheme="majorBidi"/>
-          <w:lang w:val="en-US"/>
-        </w:rPr>
-        <w:t xml:space="preserve">complex network </w:t>
-      </w:r>
-      <w:r>
-        <w:rPr>
-          <w:rFonts w:asciiTheme="majorBidi" w:hAnsiTheme="majorBidi" w:cstheme="majorBidi"/>
-          <w:lang w:val="en-US"/>
-        </w:rPr>
-        <w:t xml:space="preserve">factors for each airports and then we </w:t>
-      </w:r>
-      <w:r>
-        <w:rPr>
-          <w:rFonts w:asciiTheme="majorBidi" w:hAnsiTheme="majorBidi" w:cstheme="majorBidi"/>
-          <w:lang w:val="en-US" w:bidi="fa-IR"/>
-        </w:rPr>
-        <w:t>will see what will happen if the airport network will be disconnected between US and Canada.</w:t>
-      </w:r>
-    </w:p>
-    <w:p>
-      <w:pPr>
-        <w:rPr>
-          <w:rFonts w:asciiTheme="majorBidi" w:hAnsiTheme="majorBidi" w:cstheme="majorBidi"/>
-          <w:lang w:val="en-US" w:bidi="fa-IR"/>
-        </w:rPr>
-      </w:pPr>
-      <w:r>
-        <w:rPr>
-          <w:rFonts w:asciiTheme="majorBidi" w:hAnsiTheme="majorBidi" w:cstheme="majorBidi"/>
-          <w:lang w:val="en-US" w:bidi="fa-IR"/>
-        </w:rPr>
-        <w:t xml:space="preserve">In this project, we </w:t>
-      </w:r>
-      <w:r>
-        <w:rPr>
-          <w:rFonts w:asciiTheme="majorBidi" w:hAnsiTheme="majorBidi" w:cstheme="majorBidi"/>
-          <w:lang w:val="en-US" w:bidi="fa-IR"/>
-        </w:rPr>
-        <w:t>discovered</w:t>
-      </w:r>
-      <w:r>
-        <w:rPr>
-          <w:rFonts w:asciiTheme="majorBidi" w:hAnsiTheme="majorBidi" w:cstheme="majorBidi"/>
-          <w:lang w:val="en-US" w:bidi="fa-IR"/>
-        </w:rPr>
-        <w:t xml:space="preserve"> the graph model of US</w:t>
+          <w:lang w:val="en-US" w:bidi="fa-IR"/>
+        </w:rPr>
+        <w:t xml:space="preserve">and Canada Airport Network </w:t>
+      </w:r>
+      <w:r>
+        <w:rPr>
+          <w:rFonts w:asciiTheme="majorBidi" w:hAnsiTheme="majorBidi" w:cstheme="majorBidi"/>
+          <w:lang w:val="en-US" w:bidi="fa-IR"/>
+        </w:rPr>
+        <w:t>by using the available dataset</w:t>
+      </w:r>
+      <w:r>
+        <w:rPr>
+          <w:rFonts w:asciiTheme="majorBidi" w:hAnsiTheme="majorBidi" w:cstheme="majorBidi"/>
+          <w:vertAlign w:val="superscript"/>
+          <w:lang w:val="en-US" w:bidi="fa-IR"/>
+        </w:rPr>
+        <w:t>1</w:t>
+      </w:r>
+      <w:r>
+        <w:rPr>
+          <w:rFonts w:asciiTheme="majorBidi" w:hAnsiTheme="majorBidi" w:cstheme="majorBidi"/>
+          <w:lang w:val="en-US" w:bidi="fa-IR"/>
+        </w:rPr>
+        <w:t>,</w:t>
+      </w:r>
+      <w:r>
+        <w:rPr>
+          <w:rFonts w:asciiTheme="majorBidi" w:hAnsiTheme="majorBidi" w:cstheme="majorBidi"/>
+          <w:lang w:val="en-US" w:bidi="fa-IR"/>
+        </w:rPr>
+        <w:t xml:space="preserve"> then buil</w:t>
+      </w:r>
+      <w:r>
+        <w:rPr>
+          <w:rFonts w:asciiTheme="majorBidi" w:hAnsiTheme="majorBidi" w:cstheme="majorBidi"/>
+          <w:lang w:val="en-US" w:bidi="fa-IR"/>
+        </w:rPr>
+        <w:t>t</w:t>
+      </w:r>
+      <w:r>
+        <w:rPr>
+          <w:rFonts w:asciiTheme="majorBidi" w:hAnsiTheme="majorBidi" w:cstheme="majorBidi"/>
+          <w:lang w:val="en-US" w:bidi="fa-IR"/>
+        </w:rPr>
+        <w:t xml:space="preserve"> a</w:t>
+      </w:r>
+      <w:r>
+        <w:rPr>
+          <w:rFonts w:asciiTheme="majorBidi" w:hAnsiTheme="majorBidi" w:cstheme="majorBidi"/>
+          <w:lang w:val="en-US" w:bidi="fa-IR"/>
+        </w:rPr>
+        <w:t>n</w:t>
       </w:r>
       <w:r>
         <w:rPr>
@@ -452,57 +516,14 @@
           <w:rFonts w:asciiTheme="majorBidi" w:hAnsiTheme="majorBidi" w:cstheme="majorBidi"/>
           <w:lang w:val="en-US" w:bidi="fa-IR"/>
         </w:rPr>
-        <w:t xml:space="preserve">and Canada Airport Network </w:t>
-      </w:r>
-      <w:r>
-        <w:rPr>
-          <w:rFonts w:asciiTheme="majorBidi" w:hAnsiTheme="majorBidi" w:cstheme="majorBidi"/>
-          <w:lang w:val="en-US" w:bidi="fa-IR"/>
-        </w:rPr>
-        <w:t>by using the available dataset</w:t>
-      </w:r>
-      <w:r>
-        <w:rPr>
-          <w:rFonts w:asciiTheme="majorBidi" w:hAnsiTheme="majorBidi" w:cstheme="majorBidi"/>
-          <w:vertAlign w:val="superscript"/>
-          <w:lang w:val="en-US" w:bidi="fa-IR"/>
-        </w:rPr>
-        <w:t>1</w:t>
-      </w:r>
-      <w:r>
-        <w:rPr>
-          <w:rFonts w:asciiTheme="majorBidi" w:hAnsiTheme="majorBidi" w:cstheme="majorBidi"/>
-          <w:lang w:val="en-US" w:bidi="fa-IR"/>
-        </w:rPr>
-        <w:t>,</w:t>
-      </w:r>
-      <w:r>
-        <w:rPr>
-          <w:rFonts w:asciiTheme="majorBidi" w:hAnsiTheme="majorBidi" w:cstheme="majorBidi"/>
-          <w:lang w:val="en-US" w:bidi="fa-IR"/>
-        </w:rPr>
-        <w:t xml:space="preserve"> then buil</w:t>
-      </w:r>
-      <w:r>
-        <w:rPr>
-          <w:rFonts w:asciiTheme="majorBidi" w:hAnsiTheme="majorBidi" w:cstheme="majorBidi"/>
-          <w:lang w:val="en-US" w:bidi="fa-IR"/>
-        </w:rPr>
-        <w:t>t</w:t>
-      </w:r>
-      <w:r>
-        <w:rPr>
-          <w:rFonts w:asciiTheme="majorBidi" w:hAnsiTheme="majorBidi" w:cstheme="majorBidi"/>
-          <w:lang w:val="en-US" w:bidi="fa-IR"/>
-        </w:rPr>
-        <w:t xml:space="preserve"> a</w:t>
-      </w:r>
-      <w:r>
-        <w:rPr>
-          <w:rFonts w:asciiTheme="majorBidi" w:hAnsiTheme="majorBidi" w:cstheme="majorBidi"/>
-          <w:lang w:val="en-US" w:bidi="fa-IR"/>
-        </w:rPr>
-        <w:t>n</w:t>
+        <w:t>individual</w:t>
+      </w:r>
+      <w:r>
+        <w:rPr>
+          <w:rFonts w:asciiTheme="majorBidi" w:hAnsiTheme="majorBidi" w:cstheme="majorBidi"/>
+          <w:lang w:val="en-US" w:bidi="fa-IR"/>
+        </w:rPr>
+        <w:t xml:space="preserve"> version of Airport Network</w:t>
       </w:r>
       <w:r>
         <w:rPr>
@@ -516,27 +537,6 @@
           <w:rFonts w:asciiTheme="majorBidi" w:hAnsiTheme="majorBidi" w:cstheme="majorBidi"/>
           <w:lang w:val="en-US" w:bidi="fa-IR"/>
         </w:rPr>
-        <w:t>individual</w:t>
-      </w:r>
-      <w:r>
-        <w:rPr>
-          <w:rFonts w:asciiTheme="majorBidi" w:hAnsiTheme="majorBidi" w:cstheme="majorBidi"/>
-          <w:lang w:val="en-US" w:bidi="fa-IR"/>
-        </w:rPr>
-        <w:t xml:space="preserve"> version of Airport Network</w:t>
-      </w:r>
-      <w:r>
-        <w:rPr>
-          <w:rFonts w:asciiTheme="majorBidi" w:hAnsiTheme="majorBidi" w:cstheme="majorBidi"/>
-          <w:lang w:val="en-US" w:bidi="fa-IR"/>
-        </w:rPr>
-        <w:t xml:space="preserve"> </w:t>
-      </w:r>
-      <w:r>
-        <w:rPr>
-          <w:rFonts w:asciiTheme="majorBidi" w:hAnsiTheme="majorBidi" w:cstheme="majorBidi"/>
-          <w:lang w:val="en-US" w:bidi="fa-IR"/>
-        </w:rPr>
         <w:t>of U</w:t>
       </w:r>
       <w:r>
@@ -557,6 +557,25 @@
       <w:r>
         <w:rPr>
           <w:rFonts w:asciiTheme="majorBidi" w:hAnsiTheme="majorBidi" w:cstheme="majorBidi"/>
+          <w:lang w:val="en-US" w:bidi="fa-IR"/>
+        </w:rPr>
+        <w:t>Notice: all of the datasets are allocated to commercial airports (general airport).</w:t>
+      </w:r>
+    </w:p>
+    <w:p>
+      <w:pPr>
+        <w:rPr>
+          <w:rFonts w:asciiTheme="majorBidi" w:hAnsiTheme="majorBidi" w:cstheme="majorBidi"/>
+          <w:b/>
+          <w:bCs/>
+          <w:lang w:val="en-US" w:bidi="fa-IR"/>
+        </w:rPr>
+      </w:pPr>
+      <w:r>
+        <w:rPr>
+          <w:rFonts w:asciiTheme="majorBidi" w:hAnsiTheme="majorBidi" w:cstheme="majorBidi"/>
+          <w:b/>
+          <w:bCs/>
           <w:lang w:val="en-US" w:bidi="fa-IR"/>
         </w:rPr>
         <w:t>Connected Version of North America Data Set:</w:t>
@@ -578,8 +597,8 @@
         </w:rPr>
         <w:drawing>
           <wp:inline distT="0" distB="0" distL="0" distR="0">
-            <wp:extent cx="4810792" cy="3364301"/>
-            <wp:effectExtent l="0" t="0" r="8890" b="7620"/>
+            <wp:extent cx="4024525" cy="2814446"/>
+            <wp:effectExtent l="0" t="0" r="0" b="5080"/>
             <wp:docPr id="2" name="Picture 2"/>
             <wp:cNvGraphicFramePr>
               <a:graphicFrameLocks xmlns:a="http://schemas.openxmlformats.org/drawingml/2006/main" noChangeAspect="1"/>
@@ -606,7 +625,7 @@
                   <pic:spPr>
                     <a:xfrm>
                       <a:off x="0" y="0"/>
-                      <a:ext cx="4836203" cy="3382071"/>
+                      <a:ext cx="4069072" cy="2845599"/>
                     </a:xfrm>
                     <a:prstGeom prst="rect">
                       <a:avLst/>
@@ -642,8 +661,476 @@
           <w:lang w:val="en-US" w:bidi="fa-IR"/>
         </w:rPr>
       </w:pPr>
+      <w:r>
+        <w:rPr>
+          <w:rFonts w:asciiTheme="majorBidi" w:hAnsiTheme="majorBidi" w:cstheme="majorBidi"/>
+          <w:lang w:val="en-US" w:bidi="fa-IR"/>
+        </w:rPr>
+        <w:t xml:space="preserve">After we extracted the dataset. This graph contains 592 vertices and 3052 edges and 8 components which is shown in figure 1. There is one giant component and 7 small components which are so interesting because for 2 of them their availability is strongly dependent on the connection between US and Canada </w:t>
+      </w:r>
+      <w:r>
+        <w:rPr>
+          <w:rFonts w:asciiTheme="majorBidi" w:hAnsiTheme="majorBidi" w:cstheme="majorBidi"/>
+          <w:lang w:val="en-US" w:bidi="fa-IR"/>
+        </w:rPr>
+        <w:t>[</w:t>
+      </w:r>
+      <w:r>
+        <w:rPr>
+          <w:rFonts w:asciiTheme="majorBidi" w:hAnsiTheme="majorBidi" w:cstheme="majorBidi"/>
+          <w:lang w:val="en-US" w:bidi="fa-IR"/>
+        </w:rPr>
+        <w:t>USDVO, CAZAM</w:t>
+      </w:r>
+      <w:r>
+        <w:rPr>
+          <w:rFonts w:asciiTheme="majorBidi" w:hAnsiTheme="majorBidi" w:cstheme="majorBidi"/>
+          <w:lang w:val="en-US" w:bidi="fa-IR"/>
+        </w:rPr>
+        <w:t xml:space="preserve">] </w:t>
+      </w:r>
+      <w:r>
+        <w:rPr>
+          <w:rFonts w:asciiTheme="majorBidi" w:hAnsiTheme="majorBidi" w:cstheme="majorBidi"/>
+          <w:lang w:val="en-US" w:bidi="fa-IR"/>
+        </w:rPr>
+        <w:t>[USLHW, CAYZY]</w:t>
+      </w:r>
+      <w:r>
+        <w:rPr>
+          <w:rFonts w:asciiTheme="majorBidi" w:hAnsiTheme="majorBidi" w:cstheme="majorBidi"/>
+          <w:lang w:val="en-US" w:bidi="fa-IR"/>
+        </w:rPr>
+        <w:t>. Moreover there are 5 components which are independent from other country. One independent component is available in Canada and 4 independent components in US.</w:t>
+      </w:r>
+      <w:r>
+        <w:rPr>
+          <w:rFonts w:asciiTheme="majorBidi" w:hAnsiTheme="majorBidi" w:cstheme="majorBidi"/>
+          <w:lang w:val="en-US" w:bidi="fa-IR"/>
+        </w:rPr>
+        <w:t xml:space="preserve"> Graph 1 illustrates the degree of each airport in US and Canada.</w:t>
+      </w:r>
+    </w:p>
+    <w:p>
+      <w:pPr>
+        <w:jc w:val="center"/>
+        <w:rPr>
+          <w:rFonts w:asciiTheme="majorBidi" w:hAnsiTheme="majorBidi" w:cstheme="majorBidi"/>
+          <w:lang w:val="en-US" w:bidi="fa-IR"/>
+        </w:rPr>
+      </w:pPr>
+      <w:r>
+        <w:rPr>
+          <w:rFonts w:asciiTheme="majorBidi" w:hAnsiTheme="majorBidi" w:cstheme="majorBidi"/>
+          <w:noProof/>
+          <w:lang w:eastAsia="en-GB"/>
+        </w:rPr>
+        <w:drawing>
+          <wp:inline distT="0" distB="0" distL="0" distR="0">
+            <wp:extent cx="3901838" cy="2213198"/>
+            <wp:effectExtent l="0" t="0" r="3810" b="0"/>
+            <wp:docPr id="3" name="Picture 3"/>
+            <wp:cNvGraphicFramePr>
+              <a:graphicFrameLocks xmlns:a="http://schemas.openxmlformats.org/drawingml/2006/main" noChangeAspect="1"/>
+            </wp:cNvGraphicFramePr>
+            <a:graphic xmlns:a="http://schemas.openxmlformats.org/drawingml/2006/main">
+              <a:graphicData uri="http://schemas.openxmlformats.org/drawingml/2006/picture">
+                <pic:pic xmlns:pic="http://schemas.openxmlformats.org/drawingml/2006/picture">
+                  <pic:nvPicPr>
+                    <pic:cNvPr id="3" name="Degree of Airports for connected State.JPG"/>
+                    <pic:cNvPicPr/>
+                  </pic:nvPicPr>
+                  <pic:blipFill>
+                    <a:blip r:embed="rId9">
+                      <a:extLst>
+                        <a:ext uri="{28A0092B-C50C-407E-A947-70E740481C1C}">
+                          <a14:useLocalDpi xmlns:a14="http://schemas.microsoft.com/office/drawing/2010/main" val="0"/>
+                        </a:ext>
+                      </a:extLst>
+                    </a:blip>
+                    <a:stretch>
+                      <a:fillRect/>
+                    </a:stretch>
+                  </pic:blipFill>
+                  <pic:spPr>
+                    <a:xfrm>
+                      <a:off x="0" y="0"/>
+                      <a:ext cx="3925336" cy="2226527"/>
+                    </a:xfrm>
+                    <a:prstGeom prst="rect">
+                      <a:avLst/>
+                    </a:prstGeom>
+                  </pic:spPr>
+                </pic:pic>
+              </a:graphicData>
+            </a:graphic>
+          </wp:inline>
+        </w:drawing>
+      </w:r>
+    </w:p>
+    <w:p>
+      <w:pPr>
+        <w:jc w:val="center"/>
+        <w:rPr>
+          <w:rFonts w:asciiTheme="majorBidi" w:hAnsiTheme="majorBidi" w:cstheme="majorBidi"/>
+          <w:lang w:val="en-US" w:bidi="fa-IR"/>
+        </w:rPr>
+      </w:pPr>
+      <w:r>
+        <w:rPr>
+          <w:rFonts w:asciiTheme="majorBidi" w:hAnsiTheme="majorBidi" w:cstheme="majorBidi"/>
+          <w:lang w:val="en-US" w:bidi="fa-IR"/>
+        </w:rPr>
+        <w:t>G</w:t>
+      </w:r>
+      <w:r>
+        <w:rPr>
+          <w:rFonts w:asciiTheme="majorBidi" w:hAnsiTheme="majorBidi" w:cstheme="majorBidi"/>
+          <w:lang w:val="en-US" w:bidi="fa-IR"/>
+        </w:rPr>
+        <w:t>raph 1: Degree Distribution</w:t>
+      </w:r>
+      <w:r>
+        <w:rPr>
+          <w:rFonts w:asciiTheme="majorBidi" w:hAnsiTheme="majorBidi" w:cstheme="majorBidi"/>
+          <w:lang w:val="en-US" w:bidi="fa-IR"/>
+        </w:rPr>
+        <w:t xml:space="preserve"> of American and Canadian Airports in connected state </w:t>
+      </w:r>
+    </w:p>
+    <w:p>
+      <w:pPr>
+        <w:rPr>
+          <w:rFonts w:asciiTheme="majorBidi" w:hAnsiTheme="majorBidi" w:cstheme="majorBidi"/>
+          <w:i/>
+          <w:iCs/>
+          <w:lang w:val="en-US" w:bidi="fa-IR"/>
+        </w:rPr>
+      </w:pPr>
+      <w:r>
+        <w:rPr>
+          <w:rFonts w:asciiTheme="majorBidi" w:hAnsiTheme="majorBidi" w:cstheme="majorBidi"/>
+          <w:lang w:val="en-US" w:bidi="fa-IR"/>
+        </w:rPr>
+        <w:lastRenderedPageBreak/>
+        <w:t>In the above graph USORD has highest degree with 161 edges in US. After that</w:t>
+      </w:r>
+      <w:r>
+        <w:rPr>
+          <w:rFonts w:asciiTheme="majorBidi" w:hAnsiTheme="majorBidi" w:cstheme="majorBidi"/>
+          <w:lang w:val="en-US" w:bidi="fa-IR"/>
+        </w:rPr>
+        <w:t>, there are 16 US airports with higher degree than the first highest Canadian airport CAYYZ with 75 edges. Meanwhile there are three airports in US with equal degree size of CAYYZ.</w:t>
+      </w:r>
+      <w:r>
+        <w:rPr>
+          <w:rFonts w:asciiTheme="majorBidi" w:hAnsiTheme="majorBidi" w:cstheme="majorBidi"/>
+          <w:lang w:val="en-US" w:bidi="fa-IR"/>
+        </w:rPr>
+        <w:t xml:space="preserve"> After calculation the components and degree of every node. We find each node’s closeness </w:t>
+      </w:r>
+      <w:r>
+        <w:rPr>
+          <w:rFonts w:asciiTheme="majorBidi" w:hAnsiTheme="majorBidi" w:cstheme="majorBidi"/>
+          <w:lang w:val="en-US" w:bidi="fa-IR"/>
+        </w:rPr>
+        <w:t>centrality which is depicted on the next graph</w:t>
+      </w:r>
+      <w:r>
+        <w:rPr>
+          <w:rFonts w:asciiTheme="majorBidi" w:hAnsiTheme="majorBidi" w:cstheme="majorBidi"/>
+          <w:lang w:val="en-US" w:bidi="fa-IR"/>
+        </w:rPr>
+        <w:t>.</w:t>
+      </w:r>
+      <w:r>
+        <w:rPr>
+          <w:rFonts w:asciiTheme="majorBidi" w:hAnsiTheme="majorBidi" w:cstheme="majorBidi"/>
+          <w:lang w:val="en-US" w:bidi="fa-IR"/>
+        </w:rPr>
+        <w:t xml:space="preserve"> </w:t>
+      </w:r>
+    </w:p>
+    <w:p>
+      <w:pPr>
+        <w:jc w:val="center"/>
+        <w:rPr>
+          <w:rFonts w:asciiTheme="majorBidi" w:hAnsiTheme="majorBidi" w:cstheme="majorBidi"/>
+          <w:lang w:val="en-US" w:bidi="fa-IR"/>
+        </w:rPr>
+      </w:pPr>
+      <w:r>
+        <w:rPr>
+          <w:rFonts w:asciiTheme="majorBidi" w:hAnsiTheme="majorBidi" w:cstheme="majorBidi"/>
+          <w:noProof/>
+          <w:lang w:eastAsia="en-GB"/>
+        </w:rPr>
+        <w:drawing>
+          <wp:inline distT="0" distB="0" distL="0" distR="0">
+            <wp:extent cx="4451564" cy="2934161"/>
+            <wp:effectExtent l="0" t="0" r="6350" b="0"/>
+            <wp:docPr id="4" name="Picture 4"/>
+            <wp:cNvGraphicFramePr>
+              <a:graphicFrameLocks xmlns:a="http://schemas.openxmlformats.org/drawingml/2006/main" noChangeAspect="1"/>
+            </wp:cNvGraphicFramePr>
+            <a:graphic xmlns:a="http://schemas.openxmlformats.org/drawingml/2006/main">
+              <a:graphicData uri="http://schemas.openxmlformats.org/drawingml/2006/picture">
+                <pic:pic xmlns:pic="http://schemas.openxmlformats.org/drawingml/2006/picture">
+                  <pic:nvPicPr>
+                    <pic:cNvPr id="4" name="ClosenessCenterality connected.JPG"/>
+                    <pic:cNvPicPr/>
+                  </pic:nvPicPr>
+                  <pic:blipFill>
+                    <a:blip r:embed="rId10">
+                      <a:extLst>
+                        <a:ext uri="{28A0092B-C50C-407E-A947-70E740481C1C}">
+                          <a14:useLocalDpi xmlns:a14="http://schemas.microsoft.com/office/drawing/2010/main" val="0"/>
+                        </a:ext>
+                      </a:extLst>
+                    </a:blip>
+                    <a:stretch>
+                      <a:fillRect/>
+                    </a:stretch>
+                  </pic:blipFill>
+                  <pic:spPr>
+                    <a:xfrm>
+                      <a:off x="0" y="0"/>
+                      <a:ext cx="4462721" cy="2941515"/>
+                    </a:xfrm>
+                    <a:prstGeom prst="rect">
+                      <a:avLst/>
+                    </a:prstGeom>
+                  </pic:spPr>
+                </pic:pic>
+              </a:graphicData>
+            </a:graphic>
+          </wp:inline>
+        </w:drawing>
+      </w:r>
+    </w:p>
+    <w:p>
+      <w:pPr>
+        <w:jc w:val="center"/>
+        <w:rPr>
+          <w:rFonts w:asciiTheme="majorBidi" w:hAnsiTheme="majorBidi" w:cstheme="majorBidi"/>
+          <w:lang w:val="en-US" w:bidi="fa-IR"/>
+        </w:rPr>
+      </w:pPr>
+      <w:r>
+        <w:rPr>
+          <w:rFonts w:asciiTheme="majorBidi" w:hAnsiTheme="majorBidi" w:cstheme="majorBidi"/>
+          <w:lang w:val="en-US" w:bidi="fa-IR"/>
+        </w:rPr>
+        <w:t>Graph2:</w:t>
+      </w:r>
+      <w:r>
+        <w:rPr>
+          <w:rFonts w:asciiTheme="majorBidi" w:hAnsiTheme="majorBidi" w:cstheme="majorBidi"/>
+          <w:lang w:val="en-US" w:bidi="fa-IR"/>
+        </w:rPr>
+        <w:t xml:space="preserve"> </w:t>
+      </w:r>
+      <w:r>
+        <w:rPr>
+          <w:rFonts w:asciiTheme="majorBidi" w:hAnsiTheme="majorBidi" w:cstheme="majorBidi"/>
+          <w:lang w:val="en-US" w:bidi="fa-IR"/>
+        </w:rPr>
+        <w:t>Closeness Centrality</w:t>
+      </w:r>
+      <w:r>
+        <w:rPr>
+          <w:rFonts w:asciiTheme="majorBidi" w:hAnsiTheme="majorBidi" w:cstheme="majorBidi"/>
+          <w:lang w:val="en-US" w:bidi="fa-IR"/>
+        </w:rPr>
+        <w:t xml:space="preserve"> of American and Canadian Airports in connected state </w:t>
+      </w:r>
+    </w:p>
+    <w:p>
+      <w:pPr>
+        <w:rPr>
+          <w:rFonts w:asciiTheme="majorBidi" w:hAnsiTheme="majorBidi" w:cstheme="majorBidi"/>
+          <w:lang w:val="en-US" w:bidi="fa-IR"/>
+        </w:rPr>
+      </w:pPr>
+      <w:r>
+        <w:rPr>
+          <w:rFonts w:asciiTheme="majorBidi" w:hAnsiTheme="majorBidi" w:cstheme="majorBidi"/>
+          <w:lang w:val="en-US" w:bidi="fa-IR"/>
+        </w:rPr>
+        <w:t>As far as our output depicted the USORD has the most closeness centrality with about 0.6 which is pretty high at all. Also, the most closeness airport is CAYYT with about 8 percent less than USORD in the 13</w:t>
+      </w:r>
+      <w:r>
+        <w:rPr>
+          <w:rFonts w:asciiTheme="majorBidi" w:hAnsiTheme="majorBidi" w:cstheme="majorBidi"/>
+          <w:vertAlign w:val="superscript"/>
+          <w:lang w:val="en-US" w:bidi="fa-IR"/>
+        </w:rPr>
+        <w:t>th</w:t>
+      </w:r>
+      <w:r>
+        <w:rPr>
+          <w:rFonts w:asciiTheme="majorBidi" w:hAnsiTheme="majorBidi" w:cstheme="majorBidi"/>
+          <w:lang w:val="en-US" w:bidi="fa-IR"/>
+        </w:rPr>
+        <w:t xml:space="preserve"> place in ranking.</w:t>
+      </w:r>
+    </w:p>
+    <w:p>
+      <w:pPr>
+        <w:rPr>
+          <w:rFonts w:asciiTheme="majorBidi" w:hAnsiTheme="majorBidi" w:cstheme="majorBidi"/>
+          <w:lang w:val="en-US" w:bidi="fa-IR"/>
+        </w:rPr>
+      </w:pPr>
+      <w:r>
+        <w:rPr>
+          <w:rFonts w:asciiTheme="majorBidi" w:hAnsiTheme="majorBidi" w:cstheme="majorBidi"/>
+          <w:lang w:val="en-US" w:bidi="fa-IR"/>
+        </w:rPr>
+        <w:t>On the next part we calculated the betweenness centrality in this section for connected graph. It was amazing result based on previous two sections which is shown the USORD has the first rank but in this part USDEN passed USORD with over 48177. On the other hand, CAYUL has the highest betweenness among all of Canadian airports with 36660 and it stands on 3</w:t>
+      </w:r>
+      <w:r>
+        <w:rPr>
+          <w:rFonts w:asciiTheme="majorBidi" w:hAnsiTheme="majorBidi" w:cstheme="majorBidi"/>
+          <w:vertAlign w:val="superscript"/>
+          <w:lang w:val="en-US" w:bidi="fa-IR"/>
+        </w:rPr>
+        <w:t>rd</w:t>
+      </w:r>
+      <w:r>
+        <w:rPr>
+          <w:rFonts w:asciiTheme="majorBidi" w:hAnsiTheme="majorBidi" w:cstheme="majorBidi"/>
+          <w:lang w:val="en-US" w:bidi="fa-IR"/>
+        </w:rPr>
+        <w:t xml:space="preserve"> place. Graph 3 illustrates the Betweenness Centrality in connected graph.</w:t>
+      </w:r>
+    </w:p>
+    <w:p>
+      <w:pPr>
+        <w:jc w:val="center"/>
+        <w:rPr>
+          <w:rFonts w:asciiTheme="majorBidi" w:hAnsiTheme="majorBidi" w:cstheme="majorBidi"/>
+          <w:lang w:val="en-US" w:bidi="fa-IR"/>
+        </w:rPr>
+      </w:pPr>
+      <w:r>
+        <w:rPr>
+          <w:rFonts w:asciiTheme="majorBidi" w:hAnsiTheme="majorBidi" w:cstheme="majorBidi"/>
+          <w:noProof/>
+          <w:lang w:eastAsia="en-GB"/>
+        </w:rPr>
+        <w:drawing>
+          <wp:inline distT="0" distB="0" distL="0" distR="0">
+            <wp:extent cx="3638458" cy="2614768"/>
+            <wp:effectExtent l="0" t="0" r="635" b="0"/>
+            <wp:docPr id="5" name="Picture 5"/>
+            <wp:cNvGraphicFramePr>
+              <a:graphicFrameLocks xmlns:a="http://schemas.openxmlformats.org/drawingml/2006/main" noChangeAspect="1"/>
+            </wp:cNvGraphicFramePr>
+            <a:graphic xmlns:a="http://schemas.openxmlformats.org/drawingml/2006/main">
+              <a:graphicData uri="http://schemas.openxmlformats.org/drawingml/2006/picture">
+                <pic:pic xmlns:pic="http://schemas.openxmlformats.org/drawingml/2006/picture">
+                  <pic:nvPicPr>
+                    <pic:cNvPr id="5" name="BeetweennessCenterality connected.JPG"/>
+                    <pic:cNvPicPr/>
+                  </pic:nvPicPr>
+                  <pic:blipFill>
+                    <a:blip r:embed="rId11">
+                      <a:extLst>
+                        <a:ext uri="{28A0092B-C50C-407E-A947-70E740481C1C}">
+                          <a14:useLocalDpi xmlns:a14="http://schemas.microsoft.com/office/drawing/2010/main" val="0"/>
+                        </a:ext>
+                      </a:extLst>
+                    </a:blip>
+                    <a:stretch>
+                      <a:fillRect/>
+                    </a:stretch>
+                  </pic:blipFill>
+                  <pic:spPr>
+                    <a:xfrm>
+                      <a:off x="0" y="0"/>
+                      <a:ext cx="3652961" cy="2625191"/>
+                    </a:xfrm>
+                    <a:prstGeom prst="rect">
+                      <a:avLst/>
+                    </a:prstGeom>
+                  </pic:spPr>
+                </pic:pic>
+              </a:graphicData>
+            </a:graphic>
+          </wp:inline>
+        </w:drawing>
+      </w:r>
+    </w:p>
+    <w:p>
+      <w:pPr>
+        <w:jc w:val="center"/>
+        <w:rPr>
+          <w:rFonts w:asciiTheme="majorBidi" w:hAnsiTheme="majorBidi" w:cstheme="majorBidi"/>
+          <w:lang w:val="en-US" w:bidi="fa-IR"/>
+        </w:rPr>
+      </w:pPr>
+      <w:r>
+        <w:rPr>
+          <w:rFonts w:asciiTheme="majorBidi" w:hAnsiTheme="majorBidi" w:cstheme="majorBidi"/>
+          <w:lang w:val="en-US" w:bidi="fa-IR"/>
+        </w:rPr>
+        <w:t>Graph3</w:t>
+      </w:r>
+      <w:r>
+        <w:rPr>
+          <w:rFonts w:asciiTheme="majorBidi" w:hAnsiTheme="majorBidi" w:cstheme="majorBidi"/>
+          <w:lang w:val="en-US" w:bidi="fa-IR"/>
+        </w:rPr>
+        <w:t>:</w:t>
+      </w:r>
+      <w:r>
+        <w:rPr>
+          <w:rFonts w:asciiTheme="majorBidi" w:hAnsiTheme="majorBidi" w:cstheme="majorBidi"/>
+          <w:lang w:val="en-US" w:bidi="fa-IR"/>
+        </w:rPr>
+        <w:t xml:space="preserve"> </w:t>
+      </w:r>
+      <w:r>
+        <w:rPr>
+          <w:rFonts w:asciiTheme="majorBidi" w:hAnsiTheme="majorBidi" w:cstheme="majorBidi"/>
+          <w:lang w:val="en-US" w:bidi="fa-IR"/>
+        </w:rPr>
+        <w:t>Between</w:t>
+      </w:r>
+      <w:r>
+        <w:rPr>
+          <w:rFonts w:asciiTheme="majorBidi" w:hAnsiTheme="majorBidi" w:cstheme="majorBidi"/>
+          <w:lang w:val="en-US" w:bidi="fa-IR"/>
+        </w:rPr>
+        <w:t>ness Centrality of American and Canadian Airports in connected state</w:t>
+      </w:r>
+    </w:p>
+    <w:p>
+      <w:pPr>
+        <w:rPr>
+          <w:rFonts w:asciiTheme="majorBidi" w:hAnsiTheme="majorBidi" w:cstheme="majorBidi"/>
+          <w:lang w:val="en-US" w:bidi="fa-IR"/>
+        </w:rPr>
+      </w:pPr>
       <w:bookmarkStart w:id="0" w:name="_GoBack"/>
       <w:bookmarkEnd w:id="0"/>
+    </w:p>
+    <w:p>
+      <w:pPr>
+        <w:rPr>
+          <w:rFonts w:asciiTheme="majorBidi" w:hAnsiTheme="majorBidi" w:cstheme="majorBidi"/>
+          <w:lang w:val="en-US" w:bidi="fa-IR"/>
+        </w:rPr>
+      </w:pPr>
+    </w:p>
+    <w:p>
+      <w:pPr>
+        <w:rPr>
+          <w:rFonts w:asciiTheme="majorBidi" w:hAnsiTheme="majorBidi" w:cstheme="majorBidi"/>
+          <w:lang w:val="en-US" w:bidi="fa-IR"/>
+        </w:rPr>
+      </w:pPr>
     </w:p>
     <w:p>
       <w:pPr>
@@ -840,7 +1327,7 @@
       </w:pPr>
     </w:p>
     <w:sectPr>
-      <w:headerReference w:type="default" r:id="rId9"/>
+      <w:headerReference w:type="default" r:id="rId12"/>
       <w:pgSz w:w="11906" w:h="16838"/>
       <w:pgMar w:top="1710" w:right="746" w:bottom="720" w:left="810" w:header="708" w:footer="708" w:gutter="0"/>
       <w:cols w:space="708"/>
@@ -1421,7 +1908,7 @@
                                 <w:sz w:val="24"/>
                                 <w:szCs w:val="24"/>
                               </w:rPr>
-                              <w:t>2</w:t>
+                              <w:t>4</w:t>
                             </w:r>
                             <w:r>
                               <w:rPr>
@@ -1513,7 +2000,7 @@
                           <w:sz w:val="24"/>
                           <w:szCs w:val="24"/>
                         </w:rPr>
-                        <w:t>2</w:t>
+                        <w:t>4</w:t>
                       </w:r>
                       <w:r>
                         <w:rPr>

</xml_diff>

<commit_message>
Up to end of Degree Distribution Disconnected
</commit_message>
<xml_diff>
--- a/ComplexNetwork1/ImageAndDocuments/Report.docx
+++ b/ComplexNetwork1/ImageAndDocuments/Report.docx
@@ -1244,21 +1244,7 @@
           <w:rFonts w:asciiTheme="majorBidi" w:hAnsiTheme="majorBidi" w:cstheme="majorBidi"/>
           <w:lang w:val="en-US" w:bidi="fa-IR"/>
         </w:rPr>
-        <w:t xml:space="preserve"> As it can see on the results there are about 200 nodes with 0 Clustering Coefficient and 150 nodes with 1 </w:t>
-      </w:r>
-      <w:r>
-        <w:rPr>
-          <w:rFonts w:asciiTheme="majorBidi" w:hAnsiTheme="majorBidi" w:cstheme="majorBidi"/>
-          <w:lang w:val="en-US" w:bidi="fa-IR"/>
-        </w:rPr>
-        <w:t>Clustering Coefficient</w:t>
-      </w:r>
-      <w:r>
-        <w:rPr>
-          <w:rFonts w:asciiTheme="majorBidi" w:hAnsiTheme="majorBidi" w:cstheme="majorBidi"/>
-          <w:lang w:val="en-US" w:bidi="fa-IR"/>
-        </w:rPr>
-        <w:t>. Which are depicted on Graph 4.</w:t>
+        <w:t xml:space="preserve"> As it can see on the results there are about 200 nodes with 0 Clustering Coefficient and 150 nodes with 1 Clustering Coefficient. Which are depicted on Graph 4.</w:t>
       </w:r>
     </w:p>
     <w:p>
@@ -1332,14 +1318,7 @@
           <w:rFonts w:asciiTheme="majorBidi" w:hAnsiTheme="majorBidi" w:cstheme="majorBidi"/>
           <w:lang w:val="en-US" w:bidi="fa-IR"/>
         </w:rPr>
-        <w:t xml:space="preserve">Graph 5:  Clustering Coefficient </w:t>
-      </w:r>
-      <w:r>
-        <w:rPr>
-          <w:rFonts w:asciiTheme="majorBidi" w:hAnsiTheme="majorBidi" w:cstheme="majorBidi"/>
-          <w:lang w:val="en-US" w:bidi="fa-IR"/>
-        </w:rPr>
-        <w:t>of American and Canadian Airports in connected state</w:t>
+        <w:t>Graph 5:  Clustering Coefficient of American and Canadian Airports in connected state</w:t>
       </w:r>
     </w:p>
     <w:p>
@@ -1446,7 +1425,7 @@
           <w:bCs/>
           <w:lang w:val="en-US" w:bidi="fa-IR"/>
         </w:rPr>
-        <w:t>Unc</w:t>
+        <w:t>Disconnect</w:t>
       </w:r>
       <w:r>
         <w:rPr>
@@ -1455,7 +1434,43 @@
           <w:bCs/>
           <w:lang w:val="en-US" w:bidi="fa-IR"/>
         </w:rPr>
-        <w:t>onnected Version of North America Data Set:</w:t>
+        <w:t xml:space="preserve"> </w:t>
+      </w:r>
+      <w:r>
+        <w:rPr>
+          <w:rFonts w:asciiTheme="majorBidi" w:hAnsiTheme="majorBidi" w:cstheme="majorBidi"/>
+          <w:b/>
+          <w:bCs/>
+          <w:lang w:val="en-US" w:bidi="fa-IR"/>
+        </w:rPr>
+        <w:t>The</w:t>
+      </w:r>
+      <w:r>
+        <w:rPr>
+          <w:rFonts w:asciiTheme="majorBidi" w:hAnsiTheme="majorBidi" w:cstheme="majorBidi"/>
+          <w:b/>
+          <w:bCs/>
+          <w:lang w:val="en-US" w:bidi="fa-IR"/>
+        </w:rPr>
+        <w:t xml:space="preserve"> North America </w:t>
+      </w:r>
+      <w:r>
+        <w:rPr>
+          <w:rFonts w:asciiTheme="majorBidi" w:hAnsiTheme="majorBidi" w:cstheme="majorBidi"/>
+          <w:b/>
+          <w:bCs/>
+          <w:lang w:val="en-US" w:bidi="fa-IR"/>
+        </w:rPr>
+        <w:t xml:space="preserve">Airport </w:t>
+      </w:r>
+      <w:r>
+        <w:rPr>
+          <w:rFonts w:asciiTheme="majorBidi" w:hAnsiTheme="majorBidi" w:cstheme="majorBidi"/>
+          <w:b/>
+          <w:bCs/>
+          <w:lang w:val="en-US" w:bidi="fa-IR"/>
+        </w:rPr>
+        <w:t>Data Set:</w:t>
       </w:r>
     </w:p>
     <w:p>
@@ -1557,7 +1572,248 @@
           <w:rFonts w:asciiTheme="majorBidi" w:hAnsiTheme="majorBidi" w:cstheme="majorBidi"/>
           <w:lang w:val="en-US" w:bidi="fa-IR"/>
         </w:rPr>
-        <w:t>In fact in this project</w:t>
+        <w:t xml:space="preserve">In fact in this project, we will see how much this part of graph can effect on the airports characteristics. After we remove this part again we calculated the same </w:t>
+      </w:r>
+      <w:r>
+        <w:rPr>
+          <w:rFonts w:asciiTheme="majorBidi" w:hAnsiTheme="majorBidi" w:cstheme="majorBidi"/>
+          <w:lang w:val="en-US" w:bidi="fa-IR"/>
+        </w:rPr>
+        <w:t>network factors.</w:t>
+      </w:r>
+      <w:r>
+        <w:rPr>
+          <w:rFonts w:asciiTheme="majorBidi" w:hAnsiTheme="majorBidi" w:cstheme="majorBidi"/>
+          <w:lang w:val="en-US" w:bidi="fa-IR"/>
+        </w:rPr>
+        <w:t xml:space="preserve"> This Critical part has 170 edges which connected 81 nodes. It has 4 components. In this deleted graph the most edges connected to CAYYZ with 46 nodes, After that </w:t>
+      </w:r>
+      <w:r>
+        <w:rPr>
+          <w:rFonts w:asciiTheme="majorBidi" w:hAnsiTheme="majorBidi" w:cstheme="majorBidi"/>
+          <w:lang w:val="en-US" w:bidi="fa-IR"/>
+        </w:rPr>
+        <w:lastRenderedPageBreak/>
+        <w:t>CAYUL with 25 and CAYVR, CAYYC are next Canadian airports which affected and after all of them USORD stands in level 5. It can be predicted that most of Canadian airports affected by this deletion.</w:t>
+      </w:r>
+    </w:p>
+    <w:p>
+      <w:pPr>
+        <w:rPr>
+          <w:rFonts w:asciiTheme="majorBidi" w:hAnsiTheme="majorBidi" w:cstheme="majorBidi"/>
+          <w:lang w:val="en-US" w:bidi="fa-IR"/>
+        </w:rPr>
+      </w:pPr>
+      <w:r>
+        <w:rPr>
+          <w:rFonts w:asciiTheme="majorBidi" w:hAnsiTheme="majorBidi" w:cstheme="majorBidi"/>
+          <w:lang w:val="en-US" w:bidi="fa-IR"/>
+        </w:rPr>
+        <w:t>To show the division effect we prepared the following figure. In this Figure we could see some of general information about each graph.</w:t>
+      </w:r>
+    </w:p>
+    <w:p>
+      <w:pPr>
+        <w:jc w:val="center"/>
+        <w:rPr>
+          <w:rFonts w:asciiTheme="majorBidi" w:hAnsiTheme="majorBidi" w:cstheme="majorBidi"/>
+          <w:lang w:val="en-US" w:bidi="fa-IR"/>
+        </w:rPr>
+      </w:pPr>
+      <w:r>
+        <w:rPr>
+          <w:rFonts w:asciiTheme="majorBidi" w:hAnsiTheme="majorBidi" w:cstheme="majorBidi"/>
+          <w:noProof/>
+          <w:lang w:eastAsia="en-GB"/>
+        </w:rPr>
+        <w:drawing>
+          <wp:inline distT="0" distB="0" distL="0" distR="0">
+            <wp:extent cx="5084530" cy="2532440"/>
+            <wp:effectExtent l="0" t="0" r="1905" b="1270"/>
+            <wp:docPr id="8" name="Picture 8"/>
+            <wp:cNvGraphicFramePr>
+              <a:graphicFrameLocks xmlns:a="http://schemas.openxmlformats.org/drawingml/2006/main" noChangeAspect="1"/>
+            </wp:cNvGraphicFramePr>
+            <a:graphic xmlns:a="http://schemas.openxmlformats.org/drawingml/2006/main">
+              <a:graphicData uri="http://schemas.openxmlformats.org/drawingml/2006/picture">
+                <pic:pic xmlns:pic="http://schemas.openxmlformats.org/drawingml/2006/picture">
+                  <pic:nvPicPr>
+                    <pic:cNvPr id="8" name="Capture.JPG"/>
+                    <pic:cNvPicPr/>
+                  </pic:nvPicPr>
+                  <pic:blipFill>
+                    <a:blip r:embed="rId15">
+                      <a:extLst>
+                        <a:ext uri="{28A0092B-C50C-407E-A947-70E740481C1C}">
+                          <a14:useLocalDpi xmlns:a14="http://schemas.microsoft.com/office/drawing/2010/main" val="0"/>
+                        </a:ext>
+                      </a:extLst>
+                    </a:blip>
+                    <a:stretch>
+                      <a:fillRect/>
+                    </a:stretch>
+                  </pic:blipFill>
+                  <pic:spPr>
+                    <a:xfrm>
+                      <a:off x="0" y="0"/>
+                      <a:ext cx="5119637" cy="2549925"/>
+                    </a:xfrm>
+                    <a:prstGeom prst="rect">
+                      <a:avLst/>
+                    </a:prstGeom>
+                  </pic:spPr>
+                </pic:pic>
+              </a:graphicData>
+            </a:graphic>
+          </wp:inline>
+        </w:drawing>
+      </w:r>
+    </w:p>
+    <w:p>
+      <w:pPr>
+        <w:jc w:val="center"/>
+        <w:rPr>
+          <w:rFonts w:asciiTheme="majorBidi" w:hAnsiTheme="majorBidi" w:cstheme="majorBidi"/>
+          <w:lang w:val="en-US" w:bidi="fa-IR"/>
+        </w:rPr>
+      </w:pPr>
+      <w:r>
+        <w:rPr>
+          <w:rFonts w:asciiTheme="majorBidi" w:hAnsiTheme="majorBidi" w:cstheme="majorBidi"/>
+          <w:lang w:val="en-US" w:bidi="fa-IR"/>
+        </w:rPr>
+        <w:t>Figure 3: The connected and disconnected graph for North America Airport networks.</w:t>
+      </w:r>
+    </w:p>
+    <w:p>
+      <w:pPr>
+        <w:rPr>
+          <w:rFonts w:asciiTheme="majorBidi" w:hAnsiTheme="majorBidi" w:cstheme="majorBidi"/>
+          <w:b/>
+          <w:bCs/>
+          <w:lang w:val="en-US" w:bidi="fa-IR"/>
+        </w:rPr>
+      </w:pPr>
+      <w:r>
+        <w:rPr>
+          <w:rFonts w:asciiTheme="majorBidi" w:hAnsiTheme="majorBidi" w:cstheme="majorBidi"/>
+          <w:b/>
+          <w:bCs/>
+          <w:lang w:val="en-US" w:bidi="fa-IR"/>
+        </w:rPr>
+        <w:t>Disc</w:t>
+      </w:r>
+      <w:r>
+        <w:rPr>
+          <w:rFonts w:asciiTheme="majorBidi" w:hAnsiTheme="majorBidi" w:cstheme="majorBidi"/>
+          <w:b/>
+          <w:bCs/>
+          <w:lang w:val="en-US" w:bidi="fa-IR"/>
+        </w:rPr>
+        <w:t>onnected Version of North America Data Set:</w:t>
+      </w:r>
+    </w:p>
+    <w:p>
+      <w:pPr>
+        <w:rPr>
+          <w:rFonts w:asciiTheme="majorBidi" w:hAnsiTheme="majorBidi" w:cstheme="majorBidi"/>
+          <w:lang w:val="en-US" w:bidi="fa-IR"/>
+        </w:rPr>
+      </w:pPr>
+      <w:r>
+        <w:rPr>
+          <w:rFonts w:asciiTheme="majorBidi" w:hAnsiTheme="majorBidi" w:cstheme="majorBidi"/>
+          <w:lang w:val="en-US" w:bidi="fa-IR"/>
+        </w:rPr>
+        <w:t>As the first division, we obtained the Distribution Degree for each country separately. Which is shown in the following graph.</w:t>
+      </w:r>
+    </w:p>
+    <w:p>
+      <w:pPr>
+        <w:jc w:val="center"/>
+        <w:rPr>
+          <w:rFonts w:asciiTheme="majorBidi" w:hAnsiTheme="majorBidi" w:cstheme="majorBidi"/>
+          <w:lang w:val="en-US" w:bidi="fa-IR"/>
+        </w:rPr>
+      </w:pPr>
+      <w:r>
+        <w:rPr>
+          <w:rFonts w:asciiTheme="majorBidi" w:hAnsiTheme="majorBidi" w:cstheme="majorBidi"/>
+          <w:noProof/>
+          <w:lang w:eastAsia="en-GB"/>
+        </w:rPr>
+        <w:drawing>
+          <wp:inline distT="0" distB="0" distL="0" distR="0">
+            <wp:extent cx="3170603" cy="2460605"/>
+            <wp:effectExtent l="0" t="0" r="0" b="0"/>
+            <wp:docPr id="9" name="Picture 9"/>
+            <wp:cNvGraphicFramePr>
+              <a:graphicFrameLocks xmlns:a="http://schemas.openxmlformats.org/drawingml/2006/main" noChangeAspect="1"/>
+            </wp:cNvGraphicFramePr>
+            <a:graphic xmlns:a="http://schemas.openxmlformats.org/drawingml/2006/main">
+              <a:graphicData uri="http://schemas.openxmlformats.org/drawingml/2006/picture">
+                <pic:pic xmlns:pic="http://schemas.openxmlformats.org/drawingml/2006/picture">
+                  <pic:nvPicPr>
+                    <pic:cNvPr id="9" name="Degree of Airports for disconnected State.JPG"/>
+                    <pic:cNvPicPr/>
+                  </pic:nvPicPr>
+                  <pic:blipFill>
+                    <a:blip r:embed="rId16">
+                      <a:extLst>
+                        <a:ext uri="{28A0092B-C50C-407E-A947-70E740481C1C}">
+                          <a14:useLocalDpi xmlns:a14="http://schemas.microsoft.com/office/drawing/2010/main" val="0"/>
+                        </a:ext>
+                      </a:extLst>
+                    </a:blip>
+                    <a:stretch>
+                      <a:fillRect/>
+                    </a:stretch>
+                  </pic:blipFill>
+                  <pic:spPr>
+                    <a:xfrm>
+                      <a:off x="0" y="0"/>
+                      <a:ext cx="3185889" cy="2472468"/>
+                    </a:xfrm>
+                    <a:prstGeom prst="rect">
+                      <a:avLst/>
+                    </a:prstGeom>
+                  </pic:spPr>
+                </pic:pic>
+              </a:graphicData>
+            </a:graphic>
+          </wp:inline>
+        </w:drawing>
+      </w:r>
+    </w:p>
+    <w:p>
+      <w:pPr>
+        <w:jc w:val="center"/>
+        <w:rPr>
+          <w:rFonts w:asciiTheme="majorBidi" w:hAnsiTheme="majorBidi" w:cstheme="majorBidi"/>
+          <w:lang w:val="en-US" w:bidi="fa-IR"/>
+        </w:rPr>
+      </w:pPr>
+      <w:r>
+        <w:rPr>
+          <w:rFonts w:asciiTheme="majorBidi" w:hAnsiTheme="majorBidi" w:cstheme="majorBidi"/>
+          <w:lang w:val="en-US" w:bidi="fa-IR"/>
+        </w:rPr>
+        <w:t>Graph7: Degree Distribution of Canadian and American Airports in disconnected state.</w:t>
+      </w:r>
+    </w:p>
+    <w:p>
+      <w:pPr>
+        <w:rPr>
+          <w:rFonts w:asciiTheme="majorBidi" w:hAnsiTheme="majorBidi" w:cstheme="majorBidi"/>
+          <w:lang w:val="en-US" w:bidi="fa-IR"/>
+        </w:rPr>
+      </w:pPr>
+      <w:r>
+        <w:rPr>
+          <w:rFonts w:asciiTheme="majorBidi" w:hAnsiTheme="majorBidi" w:cstheme="majorBidi"/>
+          <w:lang w:val="en-US" w:bidi="fa-IR"/>
+        </w:rPr>
+        <w:t>As our dataset shows us, The USORD missed his first step and USATL Stands on the first place with the degree 152. In Canada the degree of the airports drops sharply to 32 for CAYYC as the highest degree.</w:t>
       </w:r>
       <w:bookmarkStart w:id="0" w:name="_GoBack"/>
       <w:bookmarkEnd w:id="0"/>
@@ -1566,15 +1822,16 @@
           <w:rFonts w:asciiTheme="majorBidi" w:hAnsiTheme="majorBidi" w:cstheme="majorBidi"/>
           <w:lang w:val="en-US" w:bidi="fa-IR"/>
         </w:rPr>
-        <w:t xml:space="preserve">, we will see how much this part of graph can effect on the airports characteristics. After we remove this part again we calculated the same </w:t>
-      </w:r>
-      <w:r>
-        <w:rPr>
-          <w:rFonts w:asciiTheme="majorBidi" w:hAnsiTheme="majorBidi" w:cstheme="majorBidi"/>
-          <w:lang w:val="en-US" w:bidi="fa-IR"/>
-        </w:rPr>
-        <w:t>network factors.</w:t>
-      </w:r>
+        <w:t xml:space="preserve"> </w:t>
+      </w:r>
+    </w:p>
+    <w:p>
+      <w:pPr>
+        <w:rPr>
+          <w:rFonts w:asciiTheme="majorBidi" w:hAnsiTheme="majorBidi" w:cstheme="majorBidi"/>
+          <w:lang w:val="en-US" w:bidi="fa-IR"/>
+        </w:rPr>
+      </w:pPr>
     </w:p>
     <w:p>
       <w:pPr>
@@ -1875,7 +2132,7 @@
       </w:pPr>
     </w:p>
     <w:sectPr>
-      <w:headerReference w:type="default" r:id="rId15"/>
+      <w:headerReference w:type="default" r:id="rId17"/>
       <w:pgSz w:w="11906" w:h="16838"/>
       <w:pgMar w:top="1710" w:right="746" w:bottom="720" w:left="810" w:header="708" w:footer="708" w:gutter="0"/>
       <w:cols w:space="708"/>
@@ -3071,6 +3328,7 @@
   <w:style w:type="character" w:default="1" w:styleId="DefaultParagraphFont">
     <w:name w:val="Default Paragraph Font"/>
     <w:uiPriority w:val="1"/>
+    <w:semiHidden/>
     <w:unhideWhenUsed/>
   </w:style>
   <w:style w:type="table" w:default="1" w:styleId="TableNormal">

</xml_diff>